<commit_message>
cleaned commenting and shortened variable names. Updating .py output. Proofread edits on report
</commit_message>
<xml_diff>
--- a/HeroesOfPymoli/Report.docx
+++ b/HeroesOfPymoli/Report.docx
@@ -29,7 +29,19 @@
     </w:p>
     <w:p>
       <w:r>
-        <w:t xml:space="preserve">This is a report on a basic analysis on the player base on </w:t>
+        <w:t xml:space="preserve">This </w:t>
+      </w:r>
+      <w:r>
+        <w:t xml:space="preserve">document </w:t>
+      </w:r>
+      <w:r>
+        <w:t>is a report o</w:t>
+      </w:r>
+      <w:r>
+        <w:t>f</w:t>
+      </w:r>
+      <w:r>
+        <w:t xml:space="preserve"> a basic analysis on </w:t>
       </w:r>
       <w:r>
         <w:rPr>
@@ -46,9 +58,25 @@
         </w:rPr>
         <w:t>Pymoli</w:t>
       </w:r>
+      <w:r>
+        <w:rPr>
+          <w:i/>
+          <w:iCs/>
+        </w:rPr>
+        <w:t>'s</w:t>
+      </w:r>
       <w:proofErr w:type="spellEnd"/>
       <w:r>
-        <w:t>. Included are comprehensive statistics within various demographic slices (gender, age) as well as information on the players that have spent the most and items that have the most transactions and see the most revenue.</w:t>
+        <w:t xml:space="preserve"> player base</w:t>
+      </w:r>
+      <w:r>
+        <w:t>. Included are comprehensive statistics within various demographic slices (gender, age) as well as information on the players that have spent the most</w:t>
+      </w:r>
+      <w:r>
+        <w:t>, as well as</w:t>
+      </w:r>
+      <w:r>
+        <w:t xml:space="preserve"> items that have the most transactions and see the most revenue.</w:t>
       </w:r>
     </w:p>
     <w:p/>
@@ -70,6 +98,9 @@
     </w:p>
     <w:p>
       <w:r>
+        <w:rPr>
+          <w:noProof/>
+        </w:rPr>
         <w:drawing>
           <wp:inline distT="0" distB="0" distL="0" distR="0" wp14:anchorId="2314B7EC" wp14:editId="34015069">
             <wp:extent cx="1034322" cy="532436"/>
@@ -127,6 +158,9 @@
         <w:t>Purchasing Analysis (Total)</w:t>
       </w:r>
       <w:r>
+        <w:rPr>
+          <w:noProof/>
+        </w:rPr>
         <w:drawing>
           <wp:inline distT="0" distB="0" distL="0" distR="0" wp14:anchorId="53775ADE" wp14:editId="6C8ED42F">
             <wp:extent cx="4791919" cy="542163"/>
@@ -184,6 +218,9 @@
     </w:p>
     <w:p>
       <w:r>
+        <w:rPr>
+          <w:noProof/>
+        </w:rPr>
         <w:drawing>
           <wp:inline distT="0" distB="0" distL="0" distR="0" wp14:anchorId="076E34DF" wp14:editId="75342784">
             <wp:extent cx="3148314" cy="1036320"/>
@@ -283,6 +320,9 @@
     </w:p>
     <w:p>
       <w:r>
+        <w:rPr>
+          <w:noProof/>
+        </w:rPr>
         <w:drawing>
           <wp:inline distT="0" distB="0" distL="0" distR="0" wp14:anchorId="296973FC" wp14:editId="24E36136">
             <wp:extent cx="2178237" cy="1863524"/>
@@ -320,22 +360,20 @@
         </w:drawing>
       </w:r>
     </w:p>
+    <w:p/>
     <w:p>
       <w:pPr>
         <w:pStyle w:val="Heading3"/>
       </w:pPr>
       <w:r>
-        <w:t>Purchasing Analysis (</w:t>
-      </w:r>
-      <w:r>
-        <w:t>Age</w:t>
-      </w:r>
-      <w:r>
-        <w:t>)</w:t>
-      </w:r>
-    </w:p>
-    <w:p>
-      <w:r>
+        <w:t>Purchasing Analysis (Age)</w:t>
+      </w:r>
+    </w:p>
+    <w:p>
+      <w:r>
+        <w:rPr>
+          <w:noProof/>
+        </w:rPr>
         <w:drawing>
           <wp:inline distT="0" distB="0" distL="0" distR="0" wp14:anchorId="2336ED48" wp14:editId="0D39A1E0">
             <wp:extent cx="4531885" cy="1846162"/>
@@ -384,6 +422,9 @@
     </w:p>
     <w:p>
       <w:r>
+        <w:rPr>
+          <w:noProof/>
+        </w:rPr>
         <w:drawing>
           <wp:inline distT="0" distB="0" distL="0" distR="0" wp14:anchorId="79F5B087" wp14:editId="618218E3">
             <wp:extent cx="3732835" cy="1530223"/>
@@ -433,6 +474,9 @@
     </w:p>
     <w:p>
       <w:r>
+        <w:rPr>
+          <w:noProof/>
+        </w:rPr>
         <w:drawing>
           <wp:inline distT="0" distB="0" distL="0" distR="0" wp14:anchorId="5EEB7CEC" wp14:editId="0B2463CC">
             <wp:extent cx="5214904" cy="1568370"/>
@@ -470,6 +514,84 @@
         </w:drawing>
       </w:r>
     </w:p>
+    <w:p>
+      <w:r>
+        <w:t xml:space="preserve">*It should be noted that the initial </w:t>
+      </w:r>
+      <w:r>
+        <w:t>request was</w:t>
+      </w:r>
+      <w:r>
+        <w:t xml:space="preserve"> for the "top 5" items, which </w:t>
+      </w:r>
+      <w:r>
+        <w:t>are</w:t>
+      </w:r>
+      <w:r>
+        <w:t xml:space="preserve"> the result shown above, however there are actual</w:t>
+      </w:r>
+      <w:r>
+        <w:t>l</w:t>
+      </w:r>
+      <w:r>
+        <w:t>y four items that tie in Purchase Counts at a value of 9:</w:t>
+      </w:r>
+    </w:p>
+    <w:p>
+      <w:r>
+        <w:rPr>
+          <w:noProof/>
+        </w:rPr>
+        <w:drawing>
+          <wp:inline distT="0" distB="0" distL="0" distR="0" wp14:anchorId="1F729032" wp14:editId="7F325B7D">
+            <wp:extent cx="5405377" cy="1863007"/>
+            <wp:effectExtent l="0" t="0" r="5080" b="4445"/>
+            <wp:docPr id="10" name="Picture 10"/>
+            <wp:cNvGraphicFramePr>
+              <a:graphicFrameLocks xmlns:a="http://schemas.openxmlformats.org/drawingml/2006/main" noChangeAspect="1"/>
+            </wp:cNvGraphicFramePr>
+            <a:graphic xmlns:a="http://schemas.openxmlformats.org/drawingml/2006/main">
+              <a:graphicData uri="http://schemas.openxmlformats.org/drawingml/2006/picture">
+                <pic:pic xmlns:pic="http://schemas.openxmlformats.org/drawingml/2006/picture">
+                  <pic:nvPicPr>
+                    <pic:cNvPr id="0" name="Picture 1"/>
+                    <pic:cNvPicPr>
+                      <a:picLocks noChangeAspect="1" noChangeArrowheads="1"/>
+                    </pic:cNvPicPr>
+                  </pic:nvPicPr>
+                  <pic:blipFill>
+                    <a:blip r:embed="rId13" cstate="print">
+                      <a:extLst>
+                        <a:ext uri="{28A0092B-C50C-407E-A947-70E740481C1C}">
+                          <a14:useLocalDpi xmlns:a14="http://schemas.microsoft.com/office/drawing/2010/main" val="0"/>
+                        </a:ext>
+                      </a:extLst>
+                    </a:blip>
+                    <a:srcRect/>
+                    <a:stretch>
+                      <a:fillRect/>
+                    </a:stretch>
+                  </pic:blipFill>
+                  <pic:spPr bwMode="auto">
+                    <a:xfrm>
+                      <a:off x="0" y="0"/>
+                      <a:ext cx="5443351" cy="1876095"/>
+                    </a:xfrm>
+                    <a:prstGeom prst="rect">
+                      <a:avLst/>
+                    </a:prstGeom>
+                    <a:noFill/>
+                    <a:ln>
+                      <a:noFill/>
+                    </a:ln>
+                  </pic:spPr>
+                </pic:pic>
+              </a:graphicData>
+            </a:graphic>
+          </wp:inline>
+        </w:drawing>
+      </w:r>
+    </w:p>
     <w:p/>
     <w:p>
       <w:pPr>
@@ -481,6 +603,9 @@
     </w:p>
     <w:p>
       <w:r>
+        <w:rPr>
+          <w:noProof/>
+        </w:rPr>
         <w:drawing>
           <wp:inline distT="0" distB="0" distL="0" distR="0" wp14:anchorId="67D4A89E" wp14:editId="5920CAA6">
             <wp:extent cx="5943600" cy="1727835"/>
@@ -497,7 +622,7 @@
                     <pic:cNvPicPr/>
                   </pic:nvPicPr>
                   <pic:blipFill>
-                    <a:blip r:embed="rId13"/>
+                    <a:blip r:embed="rId14"/>
                     <a:stretch>
                       <a:fillRect/>
                     </a:stretch>
@@ -604,16 +729,25 @@
         </w:numPr>
       </w:pPr>
       <w:r>
-        <w:t>Analyze if female/other demographic in general shows higher compensation as normal behavior across most of the demographic or if the average is skewed by whales.</w:t>
+        <w:t>Analyze if female/other demographic in general shows higher compensation as normal behavior across the demographic</w:t>
+      </w:r>
+      <w:r>
+        <w:t>,</w:t>
+      </w:r>
+      <w:r>
+        <w:t xml:space="preserve"> or if the average is skewed by </w:t>
+      </w:r>
+      <w:r>
+        <w:t>a small percentage of users</w:t>
+      </w:r>
+      <w:r>
+        <w:t>.</w:t>
       </w:r>
       <w:r>
         <w:t xml:space="preserve"> </w:t>
       </w:r>
       <w:r>
-        <w:t xml:space="preserve">If the behavior is normal across the demographic, recommend </w:t>
-      </w:r>
-      <w:r>
-        <w:t xml:space="preserve">a </w:t>
+        <w:t xml:space="preserve">If the behavior is normal across the demographic, recommend a </w:t>
       </w:r>
       <w:r>
         <w:t>focus</w:t>
@@ -656,19 +790,15 @@
       <w:r>
         <w:t xml:space="preserve">, there is a significant </w:t>
       </w:r>
-      <w:proofErr w:type="spellStart"/>
-      <w:r>
-        <w:t>dropoff</w:t>
-      </w:r>
-      <w:proofErr w:type="spellEnd"/>
+      <w:r>
+        <w:t>drop off</w:t>
+      </w:r>
       <w:r>
         <w:t xml:space="preserve"> in the player </w:t>
       </w:r>
-      <w:proofErr w:type="spellStart"/>
-      <w:r>
-        <w:t>baase</w:t>
-      </w:r>
-      <w:proofErr w:type="spellEnd"/>
+      <w:r>
+        <w:t>base</w:t>
+      </w:r>
       <w:r>
         <w:t xml:space="preserve"> from Age Range "20-24" to "25-29". This implies the possibility of either: </w:t>
       </w:r>
@@ -696,6 +826,9 @@
       <w:r>
         <w:t xml:space="preserve"> to stop playing (approximate guess of age 23 ~ 26)</w:t>
       </w:r>
+      <w:r>
+        <w:t>.</w:t>
+      </w:r>
     </w:p>
     <w:p>
       <w:pPr>
@@ -714,6 +847,9 @@
       <w:r>
         <w:t xml:space="preserve"> from when they began</w:t>
       </w:r>
+      <w:r>
+        <w:t>.</w:t>
+      </w:r>
     </w:p>
     <w:p>
       <w:pPr>
@@ -745,10 +881,16 @@
         <w:t>from account creation and KPIs whether there is a consistent retention duration among players</w:t>
       </w:r>
       <w:r>
+        <w:t>.</w:t>
+      </w:r>
+      <w:r>
         <w:br/>
         <w:t>2: Analyze player age on account creation against that player's age when KPI entries become infrequent/stop</w:t>
       </w:r>
       <w:r>
+        <w:t>.</w:t>
+      </w:r>
+      <w:r>
         <w:br/>
       </w:r>
       <w:r>
@@ -757,6 +899,9 @@
       </w:r>
       <w:r>
         <w:t>analysis</w:t>
+      </w:r>
+      <w:r>
+        <w:t>.</w:t>
       </w:r>
     </w:p>
     <w:p/>
@@ -801,6 +946,9 @@
       <w:r>
         <w:t>A meta has developed amongst players where these items are required for the highest-level play</w:t>
       </w:r>
+      <w:r>
+        <w:t>.</w:t>
+      </w:r>
     </w:p>
     <w:p>
       <w:pPr>
@@ -813,6 +961,9 @@
       <w:r>
         <w:t>An unknown social media buzz/chatter about these items</w:t>
       </w:r>
+      <w:r>
+        <w:t>.</w:t>
+      </w:r>
     </w:p>
     <w:p>
       <w:pPr>
@@ -838,6 +989,9 @@
       <w:r>
         <w:lastRenderedPageBreak/>
         <w:t>Ensure the number of Purchases had not been affected by flash sales by reviewing historical flash sale contents</w:t>
+      </w:r>
+      <w:r>
+        <w:t>.</w:t>
       </w:r>
     </w:p>
     <w:p>
@@ -1246,6 +1400,118 @@
       </w:pPr>
     </w:lvl>
   </w:abstractNum>
+  <w:abstractNum w:abstractNumId="4" w15:restartNumberingAfterBreak="0">
+    <w:nsid w:val="7E542FE8"/>
+    <w:multiLevelType w:val="hybridMultilevel"/>
+    <w:tmpl w:val="CC8A4CBC"/>
+    <w:lvl w:ilvl="0" w:tplc="5D588B84">
+      <w:numFmt w:val="bullet"/>
+      <w:lvlText w:val=""/>
+      <w:lvlJc w:val="left"/>
+      <w:pPr>
+        <w:ind w:left="720" w:hanging="360"/>
+      </w:pPr>
+      <w:rPr>
+        <w:rFonts w:ascii="Symbol" w:eastAsiaTheme="minorEastAsia" w:hAnsi="Symbol" w:cstheme="minorBidi" w:hint="default"/>
+      </w:rPr>
+    </w:lvl>
+    <w:lvl w:ilvl="1" w:tplc="04090003" w:tentative="1">
+      <w:start w:val="1"/>
+      <w:numFmt w:val="bullet"/>
+      <w:lvlText w:val="o"/>
+      <w:lvlJc w:val="left"/>
+      <w:pPr>
+        <w:ind w:left="1440" w:hanging="360"/>
+      </w:pPr>
+      <w:rPr>
+        <w:rFonts w:ascii="Courier New" w:hAnsi="Courier New" w:cs="Courier New" w:hint="default"/>
+      </w:rPr>
+    </w:lvl>
+    <w:lvl w:ilvl="2" w:tplc="04090005" w:tentative="1">
+      <w:start w:val="1"/>
+      <w:numFmt w:val="bullet"/>
+      <w:lvlText w:val=""/>
+      <w:lvlJc w:val="left"/>
+      <w:pPr>
+        <w:ind w:left="2160" w:hanging="360"/>
+      </w:pPr>
+      <w:rPr>
+        <w:rFonts w:ascii="Wingdings" w:hAnsi="Wingdings" w:hint="default"/>
+      </w:rPr>
+    </w:lvl>
+    <w:lvl w:ilvl="3" w:tplc="04090001" w:tentative="1">
+      <w:start w:val="1"/>
+      <w:numFmt w:val="bullet"/>
+      <w:lvlText w:val=""/>
+      <w:lvlJc w:val="left"/>
+      <w:pPr>
+        <w:ind w:left="2880" w:hanging="360"/>
+      </w:pPr>
+      <w:rPr>
+        <w:rFonts w:ascii="Symbol" w:hAnsi="Symbol" w:hint="default"/>
+      </w:rPr>
+    </w:lvl>
+    <w:lvl w:ilvl="4" w:tplc="04090003" w:tentative="1">
+      <w:start w:val="1"/>
+      <w:numFmt w:val="bullet"/>
+      <w:lvlText w:val="o"/>
+      <w:lvlJc w:val="left"/>
+      <w:pPr>
+        <w:ind w:left="3600" w:hanging="360"/>
+      </w:pPr>
+      <w:rPr>
+        <w:rFonts w:ascii="Courier New" w:hAnsi="Courier New" w:cs="Courier New" w:hint="default"/>
+      </w:rPr>
+    </w:lvl>
+    <w:lvl w:ilvl="5" w:tplc="04090005" w:tentative="1">
+      <w:start w:val="1"/>
+      <w:numFmt w:val="bullet"/>
+      <w:lvlText w:val=""/>
+      <w:lvlJc w:val="left"/>
+      <w:pPr>
+        <w:ind w:left="4320" w:hanging="360"/>
+      </w:pPr>
+      <w:rPr>
+        <w:rFonts w:ascii="Wingdings" w:hAnsi="Wingdings" w:hint="default"/>
+      </w:rPr>
+    </w:lvl>
+    <w:lvl w:ilvl="6" w:tplc="04090001" w:tentative="1">
+      <w:start w:val="1"/>
+      <w:numFmt w:val="bullet"/>
+      <w:lvlText w:val=""/>
+      <w:lvlJc w:val="left"/>
+      <w:pPr>
+        <w:ind w:left="5040" w:hanging="360"/>
+      </w:pPr>
+      <w:rPr>
+        <w:rFonts w:ascii="Symbol" w:hAnsi="Symbol" w:hint="default"/>
+      </w:rPr>
+    </w:lvl>
+    <w:lvl w:ilvl="7" w:tplc="04090003" w:tentative="1">
+      <w:start w:val="1"/>
+      <w:numFmt w:val="bullet"/>
+      <w:lvlText w:val="o"/>
+      <w:lvlJc w:val="left"/>
+      <w:pPr>
+        <w:ind w:left="5760" w:hanging="360"/>
+      </w:pPr>
+      <w:rPr>
+        <w:rFonts w:ascii="Courier New" w:hAnsi="Courier New" w:cs="Courier New" w:hint="default"/>
+      </w:rPr>
+    </w:lvl>
+    <w:lvl w:ilvl="8" w:tplc="04090005" w:tentative="1">
+      <w:start w:val="1"/>
+      <w:numFmt w:val="bullet"/>
+      <w:lvlText w:val=""/>
+      <w:lvlJc w:val="left"/>
+      <w:pPr>
+        <w:ind w:left="6480" w:hanging="360"/>
+      </w:pPr>
+      <w:rPr>
+        <w:rFonts w:ascii="Wingdings" w:hAnsi="Wingdings" w:hint="default"/>
+      </w:rPr>
+    </w:lvl>
+  </w:abstractNum>
   <w:num w:numId="1">
     <w:abstractNumId w:val="2"/>
   </w:num>
@@ -1257,6 +1523,9 @@
   </w:num>
   <w:num w:numId="4">
     <w:abstractNumId w:val="1"/>
+  </w:num>
+  <w:num w:numId="5">
+    <w:abstractNumId w:val="4"/>
   </w:num>
 </w:numbering>
 </file>

</xml_diff>